<commit_message>
added 9 bd, appz close
</commit_message>
<xml_diff>
--- a/БД/БД_Гоша_лаб7-.docx
+++ b/БД/БД_Гоша_лаб7-.docx
@@ -889,11 +889,13 @@
         <w:rPr>
           <w:highlight w:val="none"/>
         </w:rPr>
+      </w:r>
+      <w:r>
         <mc:AlternateContent>
           <mc:Choice Requires="wpg">
             <w:drawing>
               <wp:inline xmlns:wp="http://schemas.openxmlformats.org/drawingml/2006/wordprocessingDrawing" distT="0" distB="0" distL="0" distR="0">
-                <wp:extent cx="6200775" cy="5619750"/>
+                <wp:extent cx="6045495" cy="3327839"/>
                 <wp:effectExtent l="0" t="0" r="0" b="0"/>
                 <wp:docPr id="1" name="" hidden="0"/>
                 <wp:cNvGraphicFramePr>
@@ -903,7 +905,7 @@
                   <a:graphicData uri="http://schemas.openxmlformats.org/drawingml/2006/picture">
                     <pic:pic xmlns:pic="http://schemas.openxmlformats.org/drawingml/2006/picture">
                       <pic:nvPicPr>
-                        <pic:cNvPr id="640145872" name="" hidden="0"/>
+                        <pic:cNvPr id="279431156" name="" hidden="0"/>
                         <pic:cNvPicPr>
                           <a:picLocks noChangeAspect="1"/>
                         </pic:cNvPicPr>
@@ -914,9 +916,9 @@
                         <a:stretch/>
                       </pic:blipFill>
                       <pic:spPr bwMode="auto">
-                        <a:xfrm>
+                        <a:xfrm flipH="0" flipV="0">
                           <a:off x="0" y="0"/>
-                          <a:ext cx="6200775" cy="5619749"/>
+                          <a:ext cx="6045495" cy="3327838"/>
                         </a:xfrm>
                         <a:prstGeom prst="rect">
                           <a:avLst/>
@@ -946,7 +948,7 @@
                   <v:f eqn="sum @10 21600 0"/>
                 </v:formulas>
               </v:shapetype>
-              <v:shape id="_x0000_i0" o:spid="_x0000_s0" type="#_x0000_t75" style="mso-wrap-distance-left:0.0pt;mso-wrap-distance-top:0.0pt;mso-wrap-distance-right:0.0pt;mso-wrap-distance-bottom:0.0pt;width:488.2pt;height:442.5pt;" stroked="false">
+              <v:shape id="_x0000_i0" o:spid="_x0000_s0" type="#_x0000_t75" style="mso-wrap-distance-left:0.0pt;mso-wrap-distance-top:0.0pt;mso-wrap-distance-right:0.0pt;mso-wrap-distance-bottom:0.0pt;width:476.0pt;height:262.0pt;" stroked="false">
                 <v:path textboxrect="0,0,0,0"/>
                 <v:imagedata r:id="rId9" o:title=""/>
               </v:shape>
@@ -1062,7 +1064,7 @@
         <w:ind w:left="0"/>
         <w:rPr>
           <w:b w:val="0"/>
-          <w:color w:val="000000" w:themeColor="text1"/>
+          <w:color w:val="000000"/>
           <w:sz w:val="28"/>
           <w:highlight w:val="none"/>
         </w:rPr>
@@ -1091,14 +1093,7 @@
           <w:highlight w:val="none"/>
         </w:rPr>
       </w:r>
-      <w:r>
-        <w:rPr>
-          <w:b w:val="0"/>
-          <w:color w:val="000000" w:themeColor="text1"/>
-          <w:sz w:val="28"/>
-          <w:highlight w:val="none"/>
-        </w:rPr>
-      </w:r>
+      <w:r/>
     </w:p>
     <w:p>
       <w:pPr>
@@ -1194,7 +1189,7 @@
         <w:pStyle w:val="668"/>
         <w:ind w:left="340"/>
         <w:rPr>
-          <w:color w:val="000000" w:themeColor="text1"/>
+          <w:color w:val="000000"/>
           <w:sz w:val="28"/>
         </w:rPr>
         <w:suppressLineNumbers w:val="0"/>
@@ -1235,6 +1230,7 @@
           <w:sz w:val="28"/>
         </w:rPr>
       </w:r>
+      <w:r/>
     </w:p>
     <w:p>
       <w:pPr>
@@ -1341,19 +1337,14 @@
           <w:highlight w:val="none"/>
         </w:rPr>
       </w:r>
-      <w:r>
-        <w:rPr>
-          <w:b w:val="0"/>
-          <w:highlight w:val="none"/>
-        </w:rPr>
-      </w:r>
+      <w:r/>
     </w:p>
     <w:p>
       <w:pPr>
         <w:pStyle w:val="668"/>
         <w:ind w:left="340"/>
         <w:rPr>
-          <w:color w:val="000000" w:themeColor="text1"/>
+          <w:color w:val="000000"/>
           <w:sz w:val="28"/>
         </w:rPr>
         <w:suppressLineNumbers w:val="0"/>
@@ -1394,6 +1385,7 @@
           <w:sz w:val="28"/>
         </w:rPr>
       </w:r>
+      <w:r/>
     </w:p>
     <w:p>
       <w:pPr>
@@ -1480,11 +1472,7 @@
           <w:highlight w:val="none"/>
         </w:rPr>
       </w:r>
-      <w:r>
-        <w:rPr>
-          <w:highlight w:val="none"/>
-        </w:rPr>
-      </w:r>
+      <w:r/>
     </w:p>
     <w:p>
       <w:pPr>
@@ -1492,7 +1480,7 @@
         <w:ind w:left="340"/>
         <w:jc w:val="left"/>
         <w:rPr>
-          <w:color w:val="000000" w:themeColor="text1"/>
+          <w:color w:val="000000"/>
           <w:sz w:val="28"/>
         </w:rPr>
         <w:suppressLineNumbers w:val="0"/>
@@ -1533,6 +1521,7 @@
           <w:sz w:val="28"/>
         </w:rPr>
       </w:r>
+      <w:r/>
     </w:p>
     <w:p>
       <w:pPr>
@@ -1553,6 +1542,7 @@
           <w:highlight w:val="none"/>
         </w:rPr>
       </w:r>
+      <w:r/>
     </w:p>
     <w:p>
       <w:pPr>
@@ -1622,14 +1612,9 @@
       <w:r>
         <w:rPr>
           <w:sz w:val="28"/>
-          <w:highlight w:val="none"/>
-        </w:rPr>
-      </w:r>
-      <w:r>
-        <w:rPr>
-          <w:sz w:val="28"/>
-        </w:rPr>
-      </w:r>
+        </w:rPr>
+      </w:r>
+      <w:r/>
     </w:p>
     <w:sectPr>
       <w:footnotePr/>

</xml_diff>